<commit_message>
slide info add in db without fileupload
</commit_message>
<xml_diff>
--- a/NodeJsNotes.docx
+++ b/NodeJsNotes.docx
@@ -6533,6 +6533,7 @@
           <w:color w:val="0F0F0F"/>
           <w:sz w:val="32"/>
           <w:szCs w:val="32"/>
+          <w:highlight w:val="yellow"/>
         </w:rPr>
         <w:t>Postman : POST form-data file upload + JSON</w:t>
       </w:r>
@@ -7967,7 +7968,6 @@
           <w:spacing w:val="-15"/>
           <w:sz w:val="32"/>
           <w:szCs w:val="32"/>
-          <w:highlight w:val="yellow"/>
         </w:rPr>
         <w:t>express-async-handler</w:t>
       </w:r>
@@ -9442,8 +9442,388 @@
       </w:r>
     </w:p>
     <w:p/>
+    <w:p>
+      <w:pPr>
+        <w:pStyle w:val="NoSpacing"/>
+        <w:rPr>
+          <w:sz w:val="28"/>
+          <w:u w:val="single"/>
+        </w:rPr>
+      </w:pPr>
+      <w:r>
+        <w:rPr>
+          <w:sz w:val="28"/>
+          <w:u w:val="single"/>
+        </w:rPr>
+        <w:t>File / Image upload:</w:t>
+      </w:r>
+    </w:p>
+    <w:p>
+      <w:pPr>
+        <w:pStyle w:val="NormalWeb"/>
+        <w:shd w:val="clear" w:color="auto" w:fill="FFFFFF"/>
+        <w:spacing w:before="0" w:beforeAutospacing="0" w:after="0" w:afterAutospacing="0"/>
+        <w:textAlignment w:val="baseline"/>
+        <w:rPr>
+          <w:rFonts w:ascii="Segoe UI" w:hAnsi="Segoe UI" w:cs="Segoe UI"/>
+          <w:color w:val="232629"/>
+          <w:sz w:val="23"/>
+          <w:szCs w:val="23"/>
+        </w:rPr>
+      </w:pPr>
+      <w:r>
+        <w:rPr>
+          <w:rFonts w:ascii="Segoe UI" w:hAnsi="Segoe UI" w:cs="Segoe UI"/>
+          <w:color w:val="232629"/>
+          <w:sz w:val="23"/>
+          <w:szCs w:val="23"/>
+        </w:rPr>
+        <w:t>The </w:t>
+      </w:r>
+      <w:hyperlink r:id="rId62" w:history="1">
+        <w:r>
+          <w:rPr>
+            <w:rStyle w:val="HTMLCode"/>
+            <w:rFonts w:ascii="var(--ff-mono)" w:hAnsi="var(--ff-mono)"/>
+            <w:color w:val="0000FF"/>
+            <w:u w:val="single"/>
+            <w:bdr w:val="none" w:sz="0" w:space="0" w:color="auto" w:frame="1"/>
+          </w:rPr>
+          <w:t>body-parser</w:t>
+        </w:r>
+      </w:hyperlink>
+      <w:r>
+        <w:rPr>
+          <w:rFonts w:ascii="Segoe UI" w:hAnsi="Segoe UI" w:cs="Segoe UI"/>
+          <w:color w:val="232629"/>
+          <w:sz w:val="23"/>
+          <w:szCs w:val="23"/>
+        </w:rPr>
+        <w:t> module only handles JSON and urlencoded form submissions, not multipart (which would be the case if you're uploading files).</w:t>
+      </w:r>
+    </w:p>
+    <w:p>
+      <w:pPr>
+        <w:pStyle w:val="NormalWeb"/>
+        <w:shd w:val="clear" w:color="auto" w:fill="FFFFFF"/>
+        <w:spacing w:before="0" w:beforeAutospacing="0" w:after="0" w:afterAutospacing="0"/>
+        <w:textAlignment w:val="baseline"/>
+        <w:rPr>
+          <w:rFonts w:ascii="Segoe UI" w:hAnsi="Segoe UI" w:cs="Segoe UI"/>
+          <w:color w:val="232629"/>
+          <w:sz w:val="23"/>
+          <w:szCs w:val="23"/>
+        </w:rPr>
+      </w:pPr>
+      <w:r>
+        <w:rPr>
+          <w:rFonts w:ascii="Segoe UI" w:hAnsi="Segoe UI" w:cs="Segoe UI"/>
+          <w:color w:val="232629"/>
+          <w:sz w:val="23"/>
+          <w:szCs w:val="23"/>
+        </w:rPr>
+        <w:t>For multipart, you'd need to use something like </w:t>
+      </w:r>
+      <w:hyperlink r:id="rId63" w:history="1">
+        <w:r>
+          <w:rPr>
+            <w:rStyle w:val="HTMLCode"/>
+            <w:rFonts w:ascii="var(--ff-mono)" w:hAnsi="var(--ff-mono)"/>
+            <w:color w:val="0000FF"/>
+            <w:u w:val="single"/>
+            <w:bdr w:val="none" w:sz="0" w:space="0" w:color="auto" w:frame="1"/>
+          </w:rPr>
+          <w:t>connect-busboy</w:t>
+        </w:r>
+      </w:hyperlink>
+      <w:r>
+        <w:rPr>
+          <w:rFonts w:ascii="Segoe UI" w:hAnsi="Segoe UI" w:cs="Segoe UI"/>
+          <w:color w:val="232629"/>
+          <w:sz w:val="23"/>
+          <w:szCs w:val="23"/>
+        </w:rPr>
+        <w:t> or </w:t>
+      </w:r>
+      <w:hyperlink r:id="rId64" w:history="1">
+        <w:r>
+          <w:rPr>
+            <w:rStyle w:val="HTMLCode"/>
+            <w:rFonts w:ascii="var(--ff-mono)" w:hAnsi="var(--ff-mono)"/>
+            <w:color w:val="0000FF"/>
+            <w:u w:val="single"/>
+            <w:bdr w:val="none" w:sz="0" w:space="0" w:color="auto" w:frame="1"/>
+          </w:rPr>
+          <w:t>multer</w:t>
+        </w:r>
+      </w:hyperlink>
+      <w:r>
+        <w:rPr>
+          <w:rFonts w:ascii="Segoe UI" w:hAnsi="Segoe UI" w:cs="Segoe UI"/>
+          <w:color w:val="232629"/>
+          <w:sz w:val="23"/>
+          <w:szCs w:val="23"/>
+        </w:rPr>
+        <w:t> or </w:t>
+      </w:r>
+      <w:hyperlink r:id="rId65" w:history="1">
+        <w:r>
+          <w:rPr>
+            <w:rStyle w:val="HTMLCode"/>
+            <w:rFonts w:ascii="var(--ff-mono)" w:hAnsi="var(--ff-mono)"/>
+            <w:color w:val="0000FF"/>
+            <w:u w:val="single"/>
+            <w:bdr w:val="none" w:sz="0" w:space="0" w:color="auto" w:frame="1"/>
+          </w:rPr>
+          <w:t>connect-multiparty</w:t>
+        </w:r>
+      </w:hyperlink>
+      <w:r>
+        <w:rPr>
+          <w:rFonts w:ascii="Segoe UI" w:hAnsi="Segoe UI" w:cs="Segoe UI"/>
+          <w:color w:val="232629"/>
+          <w:sz w:val="23"/>
+          <w:szCs w:val="23"/>
+        </w:rPr>
+        <w:t> (multiparty/formidable is what was originally used in the express bodyParser middleware). Also FWIW, I'm working on an even higher level layer on top of busboy called </w:t>
+      </w:r>
+      <w:hyperlink r:id="rId66" w:history="1">
+        <w:r>
+          <w:rPr>
+            <w:rStyle w:val="HTMLCode"/>
+            <w:rFonts w:ascii="var(--ff-mono)" w:hAnsi="var(--ff-mono)"/>
+            <w:color w:val="0000FF"/>
+            <w:u w:val="single"/>
+            <w:bdr w:val="none" w:sz="0" w:space="0" w:color="auto" w:frame="1"/>
+          </w:rPr>
+          <w:t>reformed</w:t>
+        </w:r>
+      </w:hyperlink>
+      <w:r>
+        <w:rPr>
+          <w:rFonts w:ascii="Segoe UI" w:hAnsi="Segoe UI" w:cs="Segoe UI"/>
+          <w:color w:val="232629"/>
+          <w:sz w:val="23"/>
+          <w:szCs w:val="23"/>
+        </w:rPr>
+        <w:t>. It comes with an Express middleware and can also be used separately.</w:t>
+      </w:r>
+    </w:p>
+    <w:p>
+      <w:pPr>
+        <w:pStyle w:val="NoSpacing"/>
+        <w:rPr>
+          <w:sz w:val="28"/>
+          <w:u w:val="single"/>
+        </w:rPr>
+      </w:pPr>
+    </w:p>
+    <w:p>
+      <w:pPr>
+        <w:pStyle w:val="NormalWeb"/>
+        <w:shd w:val="clear" w:color="auto" w:fill="FFFFFF"/>
+        <w:spacing w:before="0" w:beforeAutospacing="0" w:after="240" w:afterAutospacing="0"/>
+        <w:rPr>
+          <w:rFonts w:ascii="Arial" w:hAnsi="Arial" w:cs="Arial"/>
+          <w:color w:val="333333"/>
+          <w:spacing w:val="2"/>
+          <w:sz w:val="27"/>
+          <w:szCs w:val="27"/>
+        </w:rPr>
+      </w:pPr>
+      <w:r>
+        <w:rPr>
+          <w:rFonts w:ascii="Arial" w:hAnsi="Arial" w:cs="Arial"/>
+          <w:color w:val="333333"/>
+          <w:spacing w:val="2"/>
+          <w:sz w:val="27"/>
+          <w:szCs w:val="27"/>
+        </w:rPr>
+        <w:t>Multer is a node.js middleware for handling </w:t>
+      </w:r>
+      <w:r>
+        <w:rPr>
+          <w:rStyle w:val="HTMLCode"/>
+          <w:rFonts w:ascii="Consolas" w:hAnsi="Consolas"/>
+          <w:color w:val="333333"/>
+          <w:sz w:val="24"/>
+          <w:szCs w:val="24"/>
+          <w:shd w:val="clear" w:color="auto" w:fill="F7F7F7"/>
+        </w:rPr>
+        <w:t>multipart/form-data</w:t>
+      </w:r>
+      <w:r>
+        <w:rPr>
+          <w:rFonts w:ascii="Arial" w:hAnsi="Arial" w:cs="Arial"/>
+          <w:color w:val="333333"/>
+          <w:spacing w:val="2"/>
+          <w:sz w:val="27"/>
+          <w:szCs w:val="27"/>
+        </w:rPr>
+        <w:t>, which is primarily used for uploading files. It is written on top of </w:t>
+      </w:r>
+      <w:hyperlink r:id="rId67" w:history="1">
+        <w:r>
+          <w:rPr>
+            <w:rStyle w:val="Hyperlink"/>
+            <w:rFonts w:ascii="Arial" w:hAnsi="Arial" w:cs="Arial"/>
+            <w:b/>
+            <w:bCs/>
+            <w:color w:val="CB3837"/>
+            <w:spacing w:val="2"/>
+            <w:sz w:val="27"/>
+            <w:szCs w:val="27"/>
+          </w:rPr>
+          <w:t>busboy</w:t>
+        </w:r>
+      </w:hyperlink>
+      <w:r>
+        <w:rPr>
+          <w:rFonts w:ascii="Arial" w:hAnsi="Arial" w:cs="Arial"/>
+          <w:color w:val="333333"/>
+          <w:spacing w:val="2"/>
+          <w:sz w:val="27"/>
+          <w:szCs w:val="27"/>
+        </w:rPr>
+        <w:t> for maximum efficiency.</w:t>
+      </w:r>
+    </w:p>
+    <w:p>
+      <w:pPr>
+        <w:pStyle w:val="NormalWeb"/>
+        <w:shd w:val="clear" w:color="auto" w:fill="FFFFFF"/>
+        <w:spacing w:before="0" w:beforeAutospacing="0" w:after="240" w:afterAutospacing="0"/>
+        <w:rPr>
+          <w:rFonts w:ascii="Arial" w:hAnsi="Arial" w:cs="Arial"/>
+          <w:color w:val="333333"/>
+          <w:spacing w:val="2"/>
+          <w:sz w:val="27"/>
+          <w:szCs w:val="27"/>
+        </w:rPr>
+      </w:pPr>
+      <w:r>
+        <w:rPr>
+          <w:rStyle w:val="Strong"/>
+          <w:rFonts w:ascii="Arial" w:hAnsi="Arial" w:cs="Arial"/>
+          <w:color w:val="000000"/>
+          <w:spacing w:val="2"/>
+          <w:sz w:val="27"/>
+          <w:szCs w:val="27"/>
+        </w:rPr>
+        <w:t>NOTE</w:t>
+      </w:r>
+      <w:r>
+        <w:rPr>
+          <w:rFonts w:ascii="Arial" w:hAnsi="Arial" w:cs="Arial"/>
+          <w:color w:val="333333"/>
+          <w:spacing w:val="2"/>
+          <w:sz w:val="27"/>
+          <w:szCs w:val="27"/>
+        </w:rPr>
+        <w:t>: Multer will not process any form which is not multipart (</w:t>
+      </w:r>
+      <w:r>
+        <w:rPr>
+          <w:rStyle w:val="HTMLCode"/>
+          <w:rFonts w:ascii="Consolas" w:hAnsi="Consolas"/>
+          <w:color w:val="333333"/>
+          <w:sz w:val="24"/>
+          <w:szCs w:val="24"/>
+          <w:shd w:val="clear" w:color="auto" w:fill="F7F7F7"/>
+        </w:rPr>
+        <w:t>multipart/form-data</w:t>
+      </w:r>
+      <w:r>
+        <w:rPr>
+          <w:rFonts w:ascii="Arial" w:hAnsi="Arial" w:cs="Arial"/>
+          <w:color w:val="333333"/>
+          <w:spacing w:val="2"/>
+          <w:sz w:val="27"/>
+          <w:szCs w:val="27"/>
+        </w:rPr>
+        <w:t>).</w:t>
+      </w:r>
+    </w:p>
+    <w:p>
+      <w:pPr>
+        <w:pStyle w:val="HTMLPreformatted"/>
+        <w:shd w:val="clear" w:color="auto" w:fill="F7F7F7"/>
+        <w:spacing w:after="360"/>
+        <w:rPr>
+          <w:color w:val="000000"/>
+          <w:sz w:val="24"/>
+          <w:szCs w:val="24"/>
+        </w:rPr>
+      </w:pPr>
+      <w:r>
+        <w:rPr>
+          <w:color w:val="000000"/>
+          <w:sz w:val="24"/>
+          <w:szCs w:val="24"/>
+        </w:rPr>
+        <w:t>$ npm install --save multer</w:t>
+      </w:r>
+    </w:p>
+    <w:p>
+      <w:pPr>
+        <w:pStyle w:val="NoSpacing"/>
+      </w:pPr>
+      <w:hyperlink r:id="rId68" w:history="1">
+        <w:r>
+          <w:rPr>
+            <w:rStyle w:val="Hyperlink"/>
+            <w:sz w:val="24"/>
+            <w:szCs w:val="24"/>
+          </w:rPr>
+          <w:t>https://www.npmjs.com/package/multer</w:t>
+        </w:r>
+      </w:hyperlink>
+    </w:p>
+    <w:p>
+      <w:pPr>
+        <w:pStyle w:val="NoSpacing"/>
+      </w:pPr>
+      <w:hyperlink r:id="rId69" w:history="1">
+        <w:r>
+          <w:rPr>
+            <w:rStyle w:val="Hyperlink"/>
+          </w:rPr>
+          <w:t>https://stackoverflow.com/questions/23114374/file-uploading-with-express-4-0-req-files-undefined</w:t>
+        </w:r>
+      </w:hyperlink>
+    </w:p>
+    <w:p>
+      <w:pPr>
+        <w:pStyle w:val="NoSpacing"/>
+      </w:pPr>
+      <w:hyperlink r:id="rId70" w:history="1">
+        <w:r>
+          <w:rPr>
+            <w:rStyle w:val="Hyperlink"/>
+          </w:rPr>
+          <w:t>https://www.section.io/engineering-education/uploading-files-using-multer-nodejs/</w:t>
+        </w:r>
+      </w:hyperlink>
+    </w:p>
+    <w:p>
+      <w:pPr>
+        <w:pStyle w:val="NoSpacing"/>
+      </w:pPr>
+    </w:p>
+    <w:p>
+      <w:pPr>
+        <w:pStyle w:val="HTMLPreformatted"/>
+        <w:shd w:val="clear" w:color="auto" w:fill="F7F7F7"/>
+        <w:spacing w:after="360"/>
+        <w:rPr>
+          <w:color w:val="000000"/>
+          <w:sz w:val="24"/>
+          <w:szCs w:val="24"/>
+        </w:rPr>
+      </w:pPr>
+    </w:p>
     <w:sectPr>
-      <w:headerReference w:type="default" r:id="rId62"/>
+      <w:headerReference w:type="default" r:id="rId71"/>
       <w:pgSz w:w="12240" w:h="15840"/>
       <w:pgMar w:top="1440" w:right="1440" w:bottom="1440" w:left="1440" w:header="720" w:footer="720" w:gutter="0"/>
       <w:cols w:space="720"/>
@@ -9536,7 +9916,7 @@
               <w:b/>
               <w:noProof/>
             </w:rPr>
-            <w:t>16</w:t>
+            <w:t>17</w:t>
           </w:r>
         </w:fldSimple>
         <w:r>

</xml_diff>

<commit_message>
some changes slide api
</commit_message>
<xml_diff>
--- a/NodeJsNotes.docx
+++ b/NodeJsNotes.docx
@@ -546,12 +546,6 @@
     <w:p>
       <w:pPr>
         <w:pStyle w:val="HTMLPreformatted"/>
-        <w:rPr>
-          <w:rFonts w:ascii="var(--bs-font-monospace)" w:hAnsi="var(--bs-font-monospace)"/>
-          <w:color w:val="000000"/>
-          <w:sz w:val="28"/>
-          <w:szCs w:val="28"/>
-        </w:rPr>
       </w:pPr>
       <w:r>
         <w:rPr>
@@ -571,6 +565,28 @@
             <w:szCs w:val="28"/>
           </w:rPr>
           <w:t>https://www.geeksforgeeks.org/steps-to-create-an-express-js-application/</w:t>
+        </w:r>
+      </w:hyperlink>
+    </w:p>
+    <w:p>
+      <w:pPr>
+        <w:pStyle w:val="HTMLPreformatted"/>
+        <w:rPr>
+          <w:rFonts w:ascii="var(--bs-font-monospace)" w:hAnsi="var(--bs-font-monospace)"/>
+          <w:color w:val="000000"/>
+          <w:sz w:val="28"/>
+          <w:szCs w:val="28"/>
+        </w:rPr>
+      </w:pPr>
+      <w:hyperlink r:id="rId9" w:history="1">
+        <w:r>
+          <w:rPr>
+            <w:rStyle w:val="Hyperlink"/>
+            <w:rFonts w:ascii="var(--bs-font-monospace)" w:hAnsi="var(--bs-font-monospace)"/>
+            <w:sz w:val="28"/>
+            <w:szCs w:val="28"/>
+          </w:rPr>
+          <w:t>https://www.youtube.com/watch?v=aHEYzt8stHg&amp;ab_channel=ThapaTechnical</w:t>
         </w:r>
       </w:hyperlink>
     </w:p>
@@ -676,7 +692,7 @@
                     </pic:cNvPicPr>
                   </pic:nvPicPr>
                   <pic:blipFill>
-                    <a:blip r:embed="rId9"/>
+                    <a:blip r:embed="rId10"/>
                     <a:srcRect/>
                     <a:stretch>
                       <a:fillRect/>
@@ -2128,7 +2144,7 @@
         </w:rPr>
         <w:t>p.s. Not all functionalities of body parse are present in the express. Refer documentation for full usage </w:t>
       </w:r>
-      <w:hyperlink r:id="rId10" w:history="1">
+      <w:hyperlink r:id="rId11" w:history="1">
         <w:r>
           <w:rPr>
             <w:rStyle w:val="Hyperlink"/>
@@ -2149,7 +2165,7 @@
           <w:sz w:val="32"/>
         </w:rPr>
       </w:pPr>
-      <w:hyperlink r:id="rId11" w:history="1">
+      <w:hyperlink r:id="rId12" w:history="1">
         <w:r>
           <w:rPr>
             <w:rStyle w:val="Hyperlink"/>
@@ -2168,7 +2184,7 @@
           <w:sz w:val="32"/>
         </w:rPr>
       </w:pPr>
-      <w:hyperlink r:id="rId12" w:history="1">
+      <w:hyperlink r:id="rId13" w:history="1">
         <w:r>
           <w:rPr>
             <w:rStyle w:val="Hyperlink"/>
@@ -2383,7 +2399,7 @@
       <w:pPr>
         <w:pStyle w:val="NoSpacing"/>
       </w:pPr>
-      <w:hyperlink r:id="rId13" w:history="1">
+      <w:hyperlink r:id="rId14" w:history="1">
         <w:r>
           <w:rPr>
             <w:rStyle w:val="Hyperlink"/>
@@ -2490,7 +2506,7 @@
           <w:sz w:val="36"/>
         </w:rPr>
       </w:pPr>
-      <w:hyperlink r:id="rId14" w:history="1">
+      <w:hyperlink r:id="rId15" w:history="1">
         <w:r>
           <w:rPr>
             <w:rStyle w:val="Hyperlink"/>
@@ -2791,7 +2807,7 @@
       <w:pPr>
         <w:pStyle w:val="NoSpacing"/>
       </w:pPr>
-      <w:hyperlink r:id="rId15" w:history="1">
+      <w:hyperlink r:id="rId16" w:history="1">
         <w:r>
           <w:rPr>
             <w:rStyle w:val="Hyperlink"/>
@@ -2893,7 +2909,7 @@
       <w:pPr>
         <w:pStyle w:val="NoSpacing"/>
       </w:pPr>
-      <w:hyperlink r:id="rId16" w:history="1">
+      <w:hyperlink r:id="rId17" w:history="1">
         <w:r>
           <w:rPr>
             <w:rStyle w:val="Hyperlink"/>
@@ -2914,7 +2930,7 @@
           <w:szCs w:val="32"/>
         </w:rPr>
       </w:pPr>
-      <w:hyperlink r:id="rId17" w:history="1">
+      <w:hyperlink r:id="rId18" w:history="1">
         <w:r>
           <w:rPr>
             <w:rStyle w:val="Hyperlink"/>
@@ -3016,7 +3032,7 @@
       <w:pPr>
         <w:pStyle w:val="NoSpacing"/>
       </w:pPr>
-      <w:hyperlink r:id="rId18" w:history="1">
+      <w:hyperlink r:id="rId19" w:history="1">
         <w:r>
           <w:rPr>
             <w:rStyle w:val="Hyperlink"/>
@@ -3037,7 +3053,7 @@
           <w:szCs w:val="32"/>
         </w:rPr>
       </w:pPr>
-      <w:hyperlink r:id="rId19" w:history="1">
+      <w:hyperlink r:id="rId20" w:history="1">
         <w:r>
           <w:rPr>
             <w:rStyle w:val="Hyperlink"/>
@@ -3058,7 +3074,7 @@
           <w:szCs w:val="32"/>
         </w:rPr>
       </w:pPr>
-      <w:hyperlink r:id="rId20" w:history="1">
+      <w:hyperlink r:id="rId21" w:history="1">
         <w:r>
           <w:rPr>
             <w:rStyle w:val="Hyperlink"/>
@@ -3117,7 +3133,7 @@
           <w:szCs w:val="32"/>
         </w:rPr>
       </w:pPr>
-      <w:hyperlink r:id="rId21" w:history="1">
+      <w:hyperlink r:id="rId22" w:history="1">
         <w:r>
           <w:rPr>
             <w:rStyle w:val="Hyperlink"/>
@@ -3166,7 +3182,7 @@
           <w:szCs w:val="32"/>
         </w:rPr>
       </w:pPr>
-      <w:hyperlink r:id="rId22" w:history="1">
+      <w:hyperlink r:id="rId23" w:history="1">
         <w:r>
           <w:rPr>
             <w:rStyle w:val="Hyperlink"/>
@@ -3213,7 +3229,7 @@
           <w:szCs w:val="32"/>
         </w:rPr>
       </w:pPr>
-      <w:hyperlink r:id="rId23" w:history="1">
+      <w:hyperlink r:id="rId24" w:history="1">
         <w:r>
           <w:rPr>
             <w:rStyle w:val="Hyperlink"/>
@@ -3398,7 +3414,7 @@
           <w:szCs w:val="28"/>
         </w:rPr>
       </w:pPr>
-      <w:hyperlink r:id="rId24" w:history="1">
+      <w:hyperlink r:id="rId25" w:history="1">
         <w:r>
           <w:rPr>
             <w:rStyle w:val="Hyperlink"/>
@@ -3491,7 +3507,7 @@
           <w:szCs w:val="28"/>
         </w:rPr>
       </w:pPr>
-      <w:hyperlink r:id="rId25" w:history="1">
+      <w:hyperlink r:id="rId26" w:history="1">
         <w:r>
           <w:rPr>
             <w:rStyle w:val="Hyperlink"/>
@@ -3518,7 +3534,7 @@
       <w:pPr>
         <w:pStyle w:val="HTMLPreformatted"/>
       </w:pPr>
-      <w:hyperlink r:id="rId26" w:history="1">
+      <w:hyperlink r:id="rId27" w:history="1">
         <w:r>
           <w:rPr>
             <w:rStyle w:val="Hyperlink"/>
@@ -3545,7 +3561,7 @@
           <w:szCs w:val="28"/>
         </w:rPr>
       </w:pPr>
-      <w:hyperlink r:id="rId27" w:history="1">
+      <w:hyperlink r:id="rId28" w:history="1">
         <w:r>
           <w:rPr>
             <w:rStyle w:val="Hyperlink"/>
@@ -5116,7 +5132,7 @@
       <w:pPr>
         <w:pStyle w:val="NoSpacing"/>
       </w:pPr>
-      <w:hyperlink r:id="rId28" w:history="1">
+      <w:hyperlink r:id="rId29" w:history="1">
         <w:r>
           <w:rPr>
             <w:rStyle w:val="Hyperlink"/>
@@ -5138,7 +5154,7 @@
         </w:rPr>
         <w:t> view engine for </w:t>
       </w:r>
-      <w:hyperlink r:id="rId29" w:history="1">
+      <w:hyperlink r:id="rId30" w:history="1">
         <w:r>
           <w:rPr>
             <w:rStyle w:val="Hyperlink"/>
@@ -5155,7 +5171,7 @@
       <w:pPr>
         <w:pStyle w:val="NoSpacing"/>
       </w:pPr>
-      <w:hyperlink r:id="rId30" w:history="1">
+      <w:hyperlink r:id="rId31" w:history="1">
         <w:r>
           <w:rPr>
             <w:rStyle w:val="Hyperlink"/>
@@ -5372,7 +5388,7 @@
           <w:szCs w:val="28"/>
         </w:rPr>
       </w:pPr>
-      <w:hyperlink r:id="rId31" w:history="1">
+      <w:hyperlink r:id="rId32" w:history="1">
         <w:r>
           <w:rPr>
             <w:rStyle w:val="Hyperlink"/>
@@ -5391,7 +5407,7 @@
           <w:szCs w:val="28"/>
         </w:rPr>
       </w:pPr>
-      <w:hyperlink r:id="rId32" w:history="1">
+      <w:hyperlink r:id="rId33" w:history="1">
         <w:r>
           <w:rPr>
             <w:rStyle w:val="Hyperlink"/>
@@ -5459,7 +5475,7 @@
         </w:rPr>
         <w:t>elegant </w:t>
       </w:r>
-      <w:hyperlink r:id="rId33" w:history="1">
+      <w:hyperlink r:id="rId34" w:history="1">
         <w:r>
           <w:rPr>
             <w:rStyle w:val="Hyperlink"/>
@@ -5480,7 +5496,7 @@
         </w:rPr>
         <w:t> object modeling for </w:t>
       </w:r>
-      <w:hyperlink r:id="rId34" w:history="1">
+      <w:hyperlink r:id="rId35" w:history="1">
         <w:r>
           <w:rPr>
             <w:rStyle w:val="Hyperlink"/>
@@ -5536,7 +5552,7 @@
       <w:pPr>
         <w:pStyle w:val="NoSpacing"/>
       </w:pPr>
-      <w:hyperlink r:id="rId35" w:history="1">
+      <w:hyperlink r:id="rId36" w:history="1">
         <w:r>
           <w:rPr>
             <w:rStyle w:val="Hyperlink"/>
@@ -5584,7 +5600,7 @@
           <w:szCs w:val="32"/>
         </w:rPr>
       </w:pPr>
-      <w:hyperlink r:id="rId36" w:history="1">
+      <w:hyperlink r:id="rId37" w:history="1">
         <w:r>
           <w:rPr>
             <w:rStyle w:val="Hyperlink"/>
@@ -5933,7 +5949,7 @@
           <w:szCs w:val="32"/>
         </w:rPr>
       </w:pPr>
-      <w:hyperlink r:id="rId37" w:history="1">
+      <w:hyperlink r:id="rId38" w:history="1">
         <w:r>
           <w:rPr>
             <w:rStyle w:val="Hyperlink"/>
@@ -5961,7 +5977,7 @@
           <w:szCs w:val="32"/>
         </w:rPr>
       </w:pPr>
-      <w:hyperlink r:id="rId38" w:history="1">
+      <w:hyperlink r:id="rId39" w:history="1">
         <w:r>
           <w:rPr>
             <w:rStyle w:val="Hyperlink"/>
@@ -6000,7 +6016,7 @@
           <w:shd w:val="clear" w:color="auto" w:fill="FFFFFF"/>
         </w:rPr>
       </w:pPr>
-      <w:hyperlink r:id="rId39" w:history="1">
+      <w:hyperlink r:id="rId40" w:history="1">
         <w:r>
           <w:rPr>
             <w:rStyle w:val="Hyperlink"/>
@@ -6113,7 +6129,7 @@
           <w:szCs w:val="32"/>
         </w:rPr>
       </w:pPr>
-      <w:hyperlink r:id="rId40" w:history="1">
+      <w:hyperlink r:id="rId41" w:history="1">
         <w:r>
           <w:rPr>
             <w:rStyle w:val="Hyperlink"/>
@@ -6292,7 +6308,7 @@
           <w:szCs w:val="30"/>
         </w:rPr>
       </w:pPr>
-      <w:hyperlink r:id="rId41" w:history="1">
+      <w:hyperlink r:id="rId42" w:history="1">
         <w:r>
           <w:rPr>
             <w:rStyle w:val="Hyperlink"/>
@@ -6381,7 +6397,7 @@
           <w:shd w:val="clear" w:color="auto" w:fill="F7F7F7"/>
         </w:rPr>
       </w:pPr>
-      <w:hyperlink r:id="rId42" w:history="1">
+      <w:hyperlink r:id="rId43" w:history="1">
         <w:r>
           <w:rPr>
             <w:rStyle w:val="Hyperlink"/>
@@ -6448,7 +6464,7 @@
           <w:szCs w:val="32"/>
         </w:rPr>
       </w:pPr>
-      <w:hyperlink r:id="rId43" w:history="1">
+      <w:hyperlink r:id="rId44" w:history="1">
         <w:r>
           <w:rPr>
             <w:rStyle w:val="Hyperlink"/>
@@ -6467,7 +6483,7 @@
           <w:szCs w:val="32"/>
         </w:rPr>
       </w:pPr>
-      <w:hyperlink r:id="rId44" w:anchor="readme" w:history="1">
+      <w:hyperlink r:id="rId45" w:anchor="readme" w:history="1">
         <w:r>
           <w:rPr>
             <w:rStyle w:val="Hyperlink"/>
@@ -6486,7 +6502,7 @@
           <w:szCs w:val="32"/>
         </w:rPr>
       </w:pPr>
-      <w:hyperlink r:id="rId45" w:history="1">
+      <w:hyperlink r:id="rId46" w:history="1">
         <w:r>
           <w:rPr>
             <w:rStyle w:val="Hyperlink"/>
@@ -6545,7 +6561,7 @@
           <w:szCs w:val="32"/>
         </w:rPr>
       </w:pPr>
-      <w:hyperlink r:id="rId46" w:history="1">
+      <w:hyperlink r:id="rId47" w:history="1">
         <w:r>
           <w:rPr>
             <w:rStyle w:val="Hyperlink"/>
@@ -6588,7 +6604,7 @@
           <w:szCs w:val="30"/>
         </w:rPr>
       </w:pPr>
-      <w:hyperlink r:id="rId47" w:history="1">
+      <w:hyperlink r:id="rId48" w:history="1">
         <w:r>
           <w:rPr>
             <w:rStyle w:val="Hyperlink"/>
@@ -6821,7 +6837,7 @@
         </w:rPr>
         <w:t>CommonJS, AMD, RequireJS, ES(ECMAScript)6 Modules. Refer to </w:t>
       </w:r>
-      <w:hyperlink r:id="rId48" w:history="1">
+      <w:hyperlink r:id="rId49" w:history="1">
         <w:r>
           <w:rPr>
             <w:rStyle w:val="Hyperlink"/>
@@ -7415,7 +7431,7 @@
           <w:sz w:val="32"/>
         </w:rPr>
       </w:pPr>
-      <w:hyperlink r:id="rId49" w:history="1">
+      <w:hyperlink r:id="rId50" w:history="1">
         <w:r>
           <w:rPr>
             <w:rStyle w:val="Hyperlink"/>
@@ -7672,7 +7688,7 @@
         </w:rPr>
         <w:t>CORS is a node.js package for providing a </w:t>
       </w:r>
-      <w:hyperlink r:id="rId50" w:history="1">
+      <w:hyperlink r:id="rId51" w:history="1">
         <w:r>
           <w:rPr>
             <w:rStyle w:val="Hyperlink"/>
@@ -7691,7 +7707,7 @@
         </w:rPr>
         <w:t>/</w:t>
       </w:r>
-      <w:hyperlink r:id="rId51" w:history="1">
+      <w:hyperlink r:id="rId52" w:history="1">
         <w:r>
           <w:rPr>
             <w:rStyle w:val="Hyperlink"/>
@@ -7710,7 +7726,7 @@
         </w:rPr>
         <w:t> middleware that can be used to enable </w:t>
       </w:r>
-      <w:hyperlink r:id="rId52" w:history="1">
+      <w:hyperlink r:id="rId53" w:history="1">
         <w:r>
           <w:rPr>
             <w:rStyle w:val="Hyperlink"/>
@@ -7763,7 +7779,7 @@
           <w:sz w:val="28"/>
         </w:rPr>
       </w:pPr>
-      <w:hyperlink r:id="rId53" w:history="1">
+      <w:hyperlink r:id="rId54" w:history="1">
         <w:r>
           <w:rPr>
             <w:rStyle w:val="Hyperlink"/>
@@ -7780,7 +7796,7 @@
           <w:sz w:val="28"/>
         </w:rPr>
       </w:pPr>
-      <w:hyperlink r:id="rId54" w:history="1">
+      <w:hyperlink r:id="rId55" w:history="1">
         <w:r>
           <w:rPr>
             <w:rStyle w:val="Hyperlink"/>
@@ -7837,7 +7853,7 @@
           <w:sz w:val="28"/>
         </w:rPr>
       </w:pPr>
-      <w:hyperlink r:id="rId55" w:history="1">
+      <w:hyperlink r:id="rId56" w:history="1">
         <w:r>
           <w:rPr>
             <w:rStyle w:val="Hyperlink"/>
@@ -7882,7 +7898,7 @@
           <w:sz w:val="28"/>
         </w:rPr>
       </w:pPr>
-      <w:hyperlink r:id="rId56" w:history="1">
+      <w:hyperlink r:id="rId57" w:history="1">
         <w:r>
           <w:rPr>
             <w:rStyle w:val="Hyperlink"/>
@@ -7907,7 +7923,7 @@
           <w:sz w:val="28"/>
         </w:rPr>
       </w:pPr>
-      <w:hyperlink r:id="rId57" w:history="1">
+      <w:hyperlink r:id="rId58" w:history="1">
         <w:r>
           <w:rPr>
             <w:rStyle w:val="Hyperlink"/>
@@ -7924,7 +7940,7 @@
           <w:sz w:val="28"/>
         </w:rPr>
       </w:pPr>
-      <w:hyperlink r:id="rId58" w:history="1">
+      <w:hyperlink r:id="rId59" w:history="1">
         <w:r>
           <w:rPr>
             <w:rStyle w:val="Hyperlink"/>
@@ -8000,7 +8016,7 @@
       <w:pPr>
         <w:pStyle w:val="NoSpacing"/>
       </w:pPr>
-      <w:hyperlink r:id="rId59" w:history="1">
+      <w:hyperlink r:id="rId60" w:history="1">
         <w:r>
           <w:rPr>
             <w:rStyle w:val="Hyperlink"/>
@@ -8152,7 +8168,7 @@
           <w:szCs w:val="32"/>
         </w:rPr>
       </w:pPr>
-      <w:hyperlink r:id="rId60" w:history="1">
+      <w:hyperlink r:id="rId61" w:history="1">
         <w:r>
           <w:rPr>
             <w:rStyle w:val="Hyperlink"/>
@@ -8171,7 +8187,7 @@
           <w:szCs w:val="32"/>
         </w:rPr>
       </w:pPr>
-      <w:hyperlink r:id="rId61" w:history="1">
+      <w:hyperlink r:id="rId62" w:history="1">
         <w:r>
           <w:rPr>
             <w:rStyle w:val="Hyperlink"/>
@@ -9480,7 +9496,7 @@
         </w:rPr>
         <w:t>The </w:t>
       </w:r>
-      <w:hyperlink r:id="rId62" w:history="1">
+      <w:hyperlink r:id="rId63" w:history="1">
         <w:r>
           <w:rPr>
             <w:rStyle w:val="HTMLCode"/>
@@ -9524,7 +9540,7 @@
         </w:rPr>
         <w:t>For multipart, you'd need to use something like </w:t>
       </w:r>
-      <w:hyperlink r:id="rId63" w:history="1">
+      <w:hyperlink r:id="rId64" w:history="1">
         <w:r>
           <w:rPr>
             <w:rStyle w:val="HTMLCode"/>
@@ -9545,7 +9561,7 @@
         </w:rPr>
         <w:t> or </w:t>
       </w:r>
-      <w:hyperlink r:id="rId64" w:history="1">
+      <w:hyperlink r:id="rId65" w:history="1">
         <w:r>
           <w:rPr>
             <w:rStyle w:val="HTMLCode"/>
@@ -9566,7 +9582,7 @@
         </w:rPr>
         <w:t> or </w:t>
       </w:r>
-      <w:hyperlink r:id="rId65" w:history="1">
+      <w:hyperlink r:id="rId66" w:history="1">
         <w:r>
           <w:rPr>
             <w:rStyle w:val="HTMLCode"/>
@@ -9587,7 +9603,7 @@
         </w:rPr>
         <w:t> (multiparty/formidable is what was originally used in the express bodyParser middleware). Also FWIW, I'm working on an even higher level layer on top of busboy called </w:t>
       </w:r>
-      <w:hyperlink r:id="rId66" w:history="1">
+      <w:hyperlink r:id="rId67" w:history="1">
         <w:r>
           <w:rPr>
             <w:rStyle w:val="HTMLCode"/>
@@ -9662,7 +9678,7 @@
         </w:rPr>
         <w:t>, which is primarily used for uploading files. It is written on top of </w:t>
       </w:r>
-      <w:hyperlink r:id="rId67" w:history="1">
+      <w:hyperlink r:id="rId68" w:history="1">
         <w:r>
           <w:rPr>
             <w:rStyle w:val="Hyperlink"/>
@@ -9768,7 +9784,7 @@
       <w:pPr>
         <w:pStyle w:val="NoSpacing"/>
       </w:pPr>
-      <w:hyperlink r:id="rId68" w:history="1">
+      <w:hyperlink r:id="rId69" w:history="1">
         <w:r>
           <w:rPr>
             <w:rStyle w:val="Hyperlink"/>
@@ -9783,7 +9799,7 @@
       <w:pPr>
         <w:pStyle w:val="NoSpacing"/>
       </w:pPr>
-      <w:hyperlink r:id="rId69" w:history="1">
+      <w:hyperlink r:id="rId70" w:history="1">
         <w:r>
           <w:rPr>
             <w:rStyle w:val="Hyperlink"/>
@@ -9796,7 +9812,7 @@
       <w:pPr>
         <w:pStyle w:val="NoSpacing"/>
       </w:pPr>
-      <w:hyperlink r:id="rId70" w:history="1">
+      <w:hyperlink r:id="rId71" w:history="1">
         <w:r>
           <w:rPr>
             <w:rStyle w:val="Hyperlink"/>
@@ -10277,7 +10293,7 @@
       <w:pPr>
         <w:pStyle w:val="NoSpacing"/>
       </w:pPr>
-      <w:hyperlink r:id="rId71" w:history="1">
+      <w:hyperlink r:id="rId72" w:history="1">
         <w:r>
           <w:rPr>
             <w:rStyle w:val="Hyperlink"/>
@@ -10416,7 +10432,7 @@
       <w:pPr>
         <w:pStyle w:val="NoSpacing"/>
       </w:pPr>
-      <w:hyperlink r:id="rId72" w:history="1">
+      <w:hyperlink r:id="rId73" w:history="1">
         <w:r>
           <w:rPr>
             <w:rStyle w:val="Hyperlink"/>
@@ -10462,7 +10478,7 @@
       <w:pPr>
         <w:pStyle w:val="NoSpacing"/>
       </w:pPr>
-      <w:hyperlink r:id="rId73" w:history="1">
+      <w:hyperlink r:id="rId74" w:history="1">
         <w:r>
           <w:rPr>
             <w:rStyle w:val="Hyperlink"/>
@@ -10561,7 +10577,7 @@
       </w:pPr>
     </w:p>
     <w:sectPr>
-      <w:headerReference w:type="default" r:id="rId74"/>
+      <w:headerReference w:type="default" r:id="rId75"/>
       <w:pgSz w:w="12240" w:h="15840"/>
       <w:pgMar w:top="1440" w:right="1440" w:bottom="1440" w:left="1440" w:header="720" w:footer="720" w:gutter="0"/>
       <w:cols w:space="720"/>
@@ -10654,7 +10670,7 @@
               <w:b/>
               <w:noProof/>
             </w:rPr>
-            <w:t>18</w:t>
+            <w:t>2</w:t>
           </w:r>
         </w:fldSimple>
         <w:r>

</xml_diff>